<commit_message>
added ERD and created report doc
</commit_message>
<xml_diff>
--- a/Risk Assessment.docx
+++ b/Risk Assessment.docx
@@ -11,13 +11,22 @@
         <w:t>Risk Assessment</w:t>
       </w:r>
     </w:p>
-    <w:p>
-      <w:bookmarkStart w:id="0" w:name="_GoBack"/>
-      <w:bookmarkEnd w:id="0"/>
-    </w:p>
+    <w:p/>
     <w:p>
       <w:r>
-        <w:t>Here I have created a table to analyse risks and suggested ways of preventing them as well as action to take if the risk was to occur:</w:t>
+        <w:t>Here I have created a table to analyse risks and s</w:t>
+      </w:r>
+      <w:r>
+        <w:t xml:space="preserve">uggested ways of preventing them. The likelihood is the possibility it will occur where 1 is low and 10 is highly possible. Impact is how </w:t>
+      </w:r>
+      <w:r>
+        <w:t>badly</w:t>
+      </w:r>
+      <w:r>
+        <w:t xml:space="preserve"> the project will be effected if the risk did occur where 1 is not effected much and 10 is effected massively. The overall risk can be either low, medium and high. It takes into account likelihood and impact</w:t>
+      </w:r>
+      <w:r>
+        <w:t>:</w:t>
       </w:r>
     </w:p>
     <w:p/>
@@ -29,12 +38,12 @@
         <w:tblLook w:val="04A0" w:firstRow="1" w:lastRow="0" w:firstColumn="1" w:lastColumn="0" w:noHBand="0" w:noVBand="1"/>
       </w:tblPr>
       <w:tblGrid>
-        <w:gridCol w:w="1095"/>
-        <w:gridCol w:w="3442"/>
-        <w:gridCol w:w="2895"/>
+        <w:gridCol w:w="1091"/>
+        <w:gridCol w:w="3329"/>
+        <w:gridCol w:w="2820"/>
         <w:gridCol w:w="1216"/>
-        <w:gridCol w:w="930"/>
-        <w:gridCol w:w="912"/>
+        <w:gridCol w:w="928"/>
+        <w:gridCol w:w="1106"/>
       </w:tblGrid>
       <w:tr>
         <w:trPr>
@@ -42,7 +51,7 @@
         </w:trPr>
         <w:tc>
           <w:tcPr>
-            <w:tcW w:w="1095" w:type="dxa"/>
+            <w:tcW w:w="1091" w:type="dxa"/>
           </w:tcPr>
           <w:p>
             <w:pPr>
@@ -55,7 +64,7 @@
         </w:tc>
         <w:tc>
           <w:tcPr>
-            <w:tcW w:w="3442" w:type="dxa"/>
+            <w:tcW w:w="3329" w:type="dxa"/>
           </w:tcPr>
           <w:p>
             <w:pPr>
@@ -68,7 +77,7 @@
         </w:tc>
         <w:tc>
           <w:tcPr>
-            <w:tcW w:w="2895" w:type="dxa"/>
+            <w:tcW w:w="2820" w:type="dxa"/>
           </w:tcPr>
           <w:p>
             <w:r>
@@ -91,7 +100,7 @@
         </w:tc>
         <w:tc>
           <w:tcPr>
-            <w:tcW w:w="930" w:type="dxa"/>
+            <w:tcW w:w="928" w:type="dxa"/>
           </w:tcPr>
           <w:p>
             <w:r>
@@ -101,7 +110,7 @@
         </w:tc>
         <w:tc>
           <w:tcPr>
-            <w:tcW w:w="912" w:type="dxa"/>
+            <w:tcW w:w="1106" w:type="dxa"/>
           </w:tcPr>
           <w:p>
             <w:r>
@@ -116,7 +125,7 @@
         </w:trPr>
         <w:tc>
           <w:tcPr>
-            <w:tcW w:w="1095" w:type="dxa"/>
+            <w:tcW w:w="1091" w:type="dxa"/>
           </w:tcPr>
           <w:p>
             <w:pPr>
@@ -129,7 +138,7 @@
         </w:tc>
         <w:tc>
           <w:tcPr>
-            <w:tcW w:w="3442" w:type="dxa"/>
+            <w:tcW w:w="3329" w:type="dxa"/>
           </w:tcPr>
           <w:p>
             <w:r>
@@ -142,7 +151,7 @@
         </w:tc>
         <w:tc>
           <w:tcPr>
-            <w:tcW w:w="2895" w:type="dxa"/>
+            <w:tcW w:w="2820" w:type="dxa"/>
           </w:tcPr>
           <w:p>
             <w:r>
@@ -166,19 +175,31 @@
           <w:tcPr>
             <w:tcW w:w="1216" w:type="dxa"/>
           </w:tcPr>
-          <w:p/>
-        </w:tc>
-        <w:tc>
-          <w:tcPr>
-            <w:tcW w:w="930" w:type="dxa"/>
-          </w:tcPr>
-          <w:p/>
-        </w:tc>
-        <w:tc>
-          <w:tcPr>
-            <w:tcW w:w="912" w:type="dxa"/>
-          </w:tcPr>
-          <w:p/>
+          <w:p>
+            <w:r>
+              <w:t>3</w:t>
+            </w:r>
+          </w:p>
+        </w:tc>
+        <w:tc>
+          <w:tcPr>
+            <w:tcW w:w="928" w:type="dxa"/>
+          </w:tcPr>
+          <w:p>
+            <w:r>
+              <w:t>9</w:t>
+            </w:r>
+          </w:p>
+        </w:tc>
+        <w:tc>
+          <w:tcPr>
+            <w:tcW w:w="1106" w:type="dxa"/>
+          </w:tcPr>
+          <w:p>
+            <w:r>
+              <w:t>MEDIUM</w:t>
+            </w:r>
+          </w:p>
         </w:tc>
       </w:tr>
       <w:tr>
@@ -187,7 +208,7 @@
         </w:trPr>
         <w:tc>
           <w:tcPr>
-            <w:tcW w:w="1095" w:type="dxa"/>
+            <w:tcW w:w="1091" w:type="dxa"/>
           </w:tcPr>
           <w:p>
             <w:pPr>
@@ -200,7 +221,7 @@
         </w:tc>
         <w:tc>
           <w:tcPr>
-            <w:tcW w:w="3442" w:type="dxa"/>
+            <w:tcW w:w="3329" w:type="dxa"/>
           </w:tcPr>
           <w:p>
             <w:r>
@@ -210,7 +231,7 @@
         </w:tc>
         <w:tc>
           <w:tcPr>
-            <w:tcW w:w="2895" w:type="dxa"/>
+            <w:tcW w:w="2820" w:type="dxa"/>
           </w:tcPr>
           <w:p>
             <w:r>
@@ -222,19 +243,31 @@
           <w:tcPr>
             <w:tcW w:w="1216" w:type="dxa"/>
           </w:tcPr>
-          <w:p/>
-        </w:tc>
-        <w:tc>
-          <w:tcPr>
-            <w:tcW w:w="930" w:type="dxa"/>
-          </w:tcPr>
-          <w:p/>
-        </w:tc>
-        <w:tc>
-          <w:tcPr>
-            <w:tcW w:w="912" w:type="dxa"/>
-          </w:tcPr>
-          <w:p/>
+          <w:p>
+            <w:r>
+              <w:t>7</w:t>
+            </w:r>
+          </w:p>
+        </w:tc>
+        <w:tc>
+          <w:tcPr>
+            <w:tcW w:w="928" w:type="dxa"/>
+          </w:tcPr>
+          <w:p>
+            <w:r>
+              <w:t>5</w:t>
+            </w:r>
+          </w:p>
+        </w:tc>
+        <w:tc>
+          <w:tcPr>
+            <w:tcW w:w="1106" w:type="dxa"/>
+          </w:tcPr>
+          <w:p>
+            <w:r>
+              <w:t>HIGH</w:t>
+            </w:r>
+          </w:p>
         </w:tc>
       </w:tr>
       <w:tr>
@@ -243,7 +276,7 @@
         </w:trPr>
         <w:tc>
           <w:tcPr>
-            <w:tcW w:w="1095" w:type="dxa"/>
+            <w:tcW w:w="1091" w:type="dxa"/>
           </w:tcPr>
           <w:p>
             <w:pPr>
@@ -256,33 +289,53 @@
         </w:tc>
         <w:tc>
           <w:tcPr>
-            <w:tcW w:w="3442" w:type="dxa"/>
-          </w:tcPr>
-          <w:p/>
-        </w:tc>
-        <w:tc>
-          <w:tcPr>
-            <w:tcW w:w="2895" w:type="dxa"/>
-          </w:tcPr>
-          <w:p/>
+            <w:tcW w:w="3329" w:type="dxa"/>
+          </w:tcPr>
+          <w:p>
+            <w:r>
+              <w:t>The requirements are not understood properly and so the wrong program is created</w:t>
+            </w:r>
+          </w:p>
+        </w:tc>
+        <w:tc>
+          <w:tcPr>
+            <w:tcW w:w="2820" w:type="dxa"/>
+          </w:tcPr>
+          <w:p>
+            <w:r>
+              <w:t>Read the requirements carefully and fully understand it before designing. Ask the client prior to starting to fully clarify.</w:t>
+            </w:r>
+          </w:p>
         </w:tc>
         <w:tc>
           <w:tcPr>
             <w:tcW w:w="1216" w:type="dxa"/>
           </w:tcPr>
-          <w:p/>
-        </w:tc>
-        <w:tc>
-          <w:tcPr>
-            <w:tcW w:w="930" w:type="dxa"/>
-          </w:tcPr>
-          <w:p/>
-        </w:tc>
-        <w:tc>
-          <w:tcPr>
-            <w:tcW w:w="912" w:type="dxa"/>
-          </w:tcPr>
-          <w:p/>
+          <w:p>
+            <w:r>
+              <w:t>4</w:t>
+            </w:r>
+          </w:p>
+        </w:tc>
+        <w:tc>
+          <w:tcPr>
+            <w:tcW w:w="928" w:type="dxa"/>
+          </w:tcPr>
+          <w:p>
+            <w:r>
+              <w:t>8</w:t>
+            </w:r>
+          </w:p>
+        </w:tc>
+        <w:tc>
+          <w:tcPr>
+            <w:tcW w:w="1106" w:type="dxa"/>
+          </w:tcPr>
+          <w:p>
+            <w:r>
+              <w:t>HIGH</w:t>
+            </w:r>
+          </w:p>
         </w:tc>
       </w:tr>
       <w:tr>
@@ -291,7 +344,7 @@
         </w:trPr>
         <w:tc>
           <w:tcPr>
-            <w:tcW w:w="1095" w:type="dxa"/>
+            <w:tcW w:w="1091" w:type="dxa"/>
           </w:tcPr>
           <w:p>
             <w:pPr>
@@ -304,33 +357,53 @@
         </w:tc>
         <w:tc>
           <w:tcPr>
-            <w:tcW w:w="3442" w:type="dxa"/>
-          </w:tcPr>
-          <w:p/>
-        </w:tc>
-        <w:tc>
-          <w:tcPr>
-            <w:tcW w:w="2895" w:type="dxa"/>
-          </w:tcPr>
-          <w:p/>
+            <w:tcW w:w="3329" w:type="dxa"/>
+          </w:tcPr>
+          <w:p>
+            <w:r>
+              <w:t>You have technical difficulties and the laptop you are using to develop the program stops working</w:t>
+            </w:r>
+          </w:p>
+        </w:tc>
+        <w:tc>
+          <w:tcPr>
+            <w:tcW w:w="2820" w:type="dxa"/>
+          </w:tcPr>
+          <w:p>
+            <w:r>
+              <w:t>Have a backup device that has all the appropriate application to develop the program installed. Use GitHub to make transitioning between devices quick.</w:t>
+            </w:r>
+          </w:p>
         </w:tc>
         <w:tc>
           <w:tcPr>
             <w:tcW w:w="1216" w:type="dxa"/>
           </w:tcPr>
-          <w:p/>
-        </w:tc>
-        <w:tc>
-          <w:tcPr>
-            <w:tcW w:w="930" w:type="dxa"/>
-          </w:tcPr>
-          <w:p/>
-        </w:tc>
-        <w:tc>
-          <w:tcPr>
-            <w:tcW w:w="912" w:type="dxa"/>
-          </w:tcPr>
-          <w:p/>
+          <w:p>
+            <w:r>
+              <w:t>3</w:t>
+            </w:r>
+          </w:p>
+        </w:tc>
+        <w:tc>
+          <w:tcPr>
+            <w:tcW w:w="928" w:type="dxa"/>
+          </w:tcPr>
+          <w:p>
+            <w:r>
+              <w:t>4</w:t>
+            </w:r>
+          </w:p>
+        </w:tc>
+        <w:tc>
+          <w:tcPr>
+            <w:tcW w:w="1106" w:type="dxa"/>
+          </w:tcPr>
+          <w:p>
+            <w:r>
+              <w:t>LOW</w:t>
+            </w:r>
+          </w:p>
         </w:tc>
       </w:tr>
       <w:tr>
@@ -339,7 +412,7 @@
         </w:trPr>
         <w:tc>
           <w:tcPr>
-            <w:tcW w:w="1095" w:type="dxa"/>
+            <w:tcW w:w="1091" w:type="dxa"/>
           </w:tcPr>
           <w:p>
             <w:pPr>
@@ -352,33 +425,59 @@
         </w:tc>
         <w:tc>
           <w:tcPr>
-            <w:tcW w:w="3442" w:type="dxa"/>
-          </w:tcPr>
-          <w:p/>
-        </w:tc>
-        <w:tc>
-          <w:tcPr>
-            <w:tcW w:w="2895" w:type="dxa"/>
-          </w:tcPr>
-          <w:p/>
+            <w:tcW w:w="3329" w:type="dxa"/>
+          </w:tcPr>
+          <w:p>
+            <w:r>
+              <w:t>GitHub servers go down so you don’t have access to your repository temporarily</w:t>
+            </w:r>
+            <w:r>
+              <w:t xml:space="preserve"> or permanently loose data</w:t>
+            </w:r>
+            <w:r>
+              <w:t>.</w:t>
+            </w:r>
+          </w:p>
+        </w:tc>
+        <w:tc>
+          <w:tcPr>
+            <w:tcW w:w="2820" w:type="dxa"/>
+          </w:tcPr>
+          <w:p>
+            <w:r>
+              <w:t>Create a hard back up regularly on a non-cloud service in case servers go down.</w:t>
+            </w:r>
+          </w:p>
         </w:tc>
         <w:tc>
           <w:tcPr>
             <w:tcW w:w="1216" w:type="dxa"/>
           </w:tcPr>
-          <w:p/>
-        </w:tc>
-        <w:tc>
-          <w:tcPr>
-            <w:tcW w:w="930" w:type="dxa"/>
-          </w:tcPr>
-          <w:p/>
-        </w:tc>
-        <w:tc>
-          <w:tcPr>
-            <w:tcW w:w="912" w:type="dxa"/>
-          </w:tcPr>
-          <w:p/>
+          <w:p>
+            <w:r>
+              <w:t>1</w:t>
+            </w:r>
+          </w:p>
+        </w:tc>
+        <w:tc>
+          <w:tcPr>
+            <w:tcW w:w="928" w:type="dxa"/>
+          </w:tcPr>
+          <w:p>
+            <w:r>
+              <w:t>8</w:t>
+            </w:r>
+          </w:p>
+        </w:tc>
+        <w:tc>
+          <w:tcPr>
+            <w:tcW w:w="1106" w:type="dxa"/>
+          </w:tcPr>
+          <w:p>
+            <w:r>
+              <w:t>LOW</w:t>
+            </w:r>
+          </w:p>
         </w:tc>
       </w:tr>
       <w:tr>
@@ -387,7 +486,7 @@
         </w:trPr>
         <w:tc>
           <w:tcPr>
-            <w:tcW w:w="1095" w:type="dxa"/>
+            <w:tcW w:w="1091" w:type="dxa"/>
           </w:tcPr>
           <w:p>
             <w:pPr>
@@ -400,33 +499,53 @@
         </w:tc>
         <w:tc>
           <w:tcPr>
-            <w:tcW w:w="3442" w:type="dxa"/>
-          </w:tcPr>
-          <w:p/>
-        </w:tc>
-        <w:tc>
-          <w:tcPr>
-            <w:tcW w:w="2895" w:type="dxa"/>
-          </w:tcPr>
-          <w:p/>
+            <w:tcW w:w="3329" w:type="dxa"/>
+          </w:tcPr>
+          <w:p>
+            <w:r>
+              <w:t>Program does not follow laws regarding data protection resulting in company being sued.</w:t>
+            </w:r>
+          </w:p>
+        </w:tc>
+        <w:tc>
+          <w:tcPr>
+            <w:tcW w:w="2820" w:type="dxa"/>
+          </w:tcPr>
+          <w:p>
+            <w:r>
+              <w:t>Ensure understanding of all laws which concern the company. Get a lawyer to review program before releasing.</w:t>
+            </w:r>
+          </w:p>
         </w:tc>
         <w:tc>
           <w:tcPr>
             <w:tcW w:w="1216" w:type="dxa"/>
           </w:tcPr>
-          <w:p/>
-        </w:tc>
-        <w:tc>
-          <w:tcPr>
-            <w:tcW w:w="930" w:type="dxa"/>
-          </w:tcPr>
-          <w:p/>
-        </w:tc>
-        <w:tc>
-          <w:tcPr>
-            <w:tcW w:w="912" w:type="dxa"/>
-          </w:tcPr>
-          <w:p/>
+          <w:p>
+            <w:r>
+              <w:t>2</w:t>
+            </w:r>
+          </w:p>
+        </w:tc>
+        <w:tc>
+          <w:tcPr>
+            <w:tcW w:w="928" w:type="dxa"/>
+          </w:tcPr>
+          <w:p>
+            <w:r>
+              <w:t>8</w:t>
+            </w:r>
+          </w:p>
+        </w:tc>
+        <w:tc>
+          <w:tcPr>
+            <w:tcW w:w="1106" w:type="dxa"/>
+          </w:tcPr>
+          <w:p>
+            <w:r>
+              <w:t>LOW</w:t>
+            </w:r>
+          </w:p>
         </w:tc>
       </w:tr>
       <w:tr>
@@ -435,7 +554,7 @@
         </w:trPr>
         <w:tc>
           <w:tcPr>
-            <w:tcW w:w="1095" w:type="dxa"/>
+            <w:tcW w:w="1091" w:type="dxa"/>
           </w:tcPr>
           <w:p>
             <w:pPr>
@@ -448,133 +567,65 @@
         </w:tc>
         <w:tc>
           <w:tcPr>
-            <w:tcW w:w="3442" w:type="dxa"/>
-          </w:tcPr>
-          <w:p/>
-        </w:tc>
-        <w:tc>
-          <w:tcPr>
-            <w:tcW w:w="2895" w:type="dxa"/>
-          </w:tcPr>
-          <w:p/>
+            <w:tcW w:w="3329" w:type="dxa"/>
+          </w:tcPr>
+          <w:p>
+            <w:r>
+              <w:t>You get ill and as a result fall behind the deadline</w:t>
+            </w:r>
+          </w:p>
+        </w:tc>
+        <w:tc>
+          <w:tcPr>
+            <w:tcW w:w="2820" w:type="dxa"/>
+          </w:tcPr>
+          <w:p>
+            <w:r>
+              <w:t xml:space="preserve">Create a plan to ensure you are working at the right past and include </w:t>
+            </w:r>
+            <w:r>
+              <w:lastRenderedPageBreak/>
+              <w:t>extra contingency time in case an event occurs.</w:t>
+            </w:r>
+          </w:p>
         </w:tc>
         <w:tc>
           <w:tcPr>
             <w:tcW w:w="1216" w:type="dxa"/>
           </w:tcPr>
-          <w:p/>
-        </w:tc>
-        <w:tc>
-          <w:tcPr>
-            <w:tcW w:w="930" w:type="dxa"/>
-          </w:tcPr>
-          <w:p/>
-        </w:tc>
-        <w:tc>
-          <w:tcPr>
-            <w:tcW w:w="912" w:type="dxa"/>
-          </w:tcPr>
-          <w:p/>
-        </w:tc>
-      </w:tr>
-      <w:tr>
-        <w:trPr>
-          <w:trHeight w:val="270"/>
-        </w:trPr>
-        <w:tc>
-          <w:tcPr>
-            <w:tcW w:w="1095" w:type="dxa"/>
-          </w:tcPr>
-          <w:p>
-            <w:pPr>
-              <w:jc w:val="center"/>
-            </w:pPr>
-            <w:r>
-              <w:t>8</w:t>
-            </w:r>
-          </w:p>
-        </w:tc>
-        <w:tc>
-          <w:tcPr>
-            <w:tcW w:w="3442" w:type="dxa"/>
-          </w:tcPr>
-          <w:p/>
-        </w:tc>
-        <w:tc>
-          <w:tcPr>
-            <w:tcW w:w="2895" w:type="dxa"/>
-          </w:tcPr>
-          <w:p/>
-        </w:tc>
-        <w:tc>
-          <w:tcPr>
-            <w:tcW w:w="1216" w:type="dxa"/>
-          </w:tcPr>
-          <w:p/>
-        </w:tc>
-        <w:tc>
-          <w:tcPr>
-            <w:tcW w:w="930" w:type="dxa"/>
-          </w:tcPr>
-          <w:p/>
-        </w:tc>
-        <w:tc>
-          <w:tcPr>
-            <w:tcW w:w="912" w:type="dxa"/>
-          </w:tcPr>
-          <w:p/>
-        </w:tc>
-      </w:tr>
-      <w:tr>
-        <w:trPr>
-          <w:trHeight w:val="270"/>
-        </w:trPr>
-        <w:tc>
-          <w:tcPr>
-            <w:tcW w:w="1095" w:type="dxa"/>
-          </w:tcPr>
-          <w:p>
-            <w:pPr>
-              <w:jc w:val="center"/>
-            </w:pPr>
-            <w:r>
-              <w:t>9</w:t>
-            </w:r>
-          </w:p>
-        </w:tc>
-        <w:tc>
-          <w:tcPr>
-            <w:tcW w:w="3442" w:type="dxa"/>
-          </w:tcPr>
-          <w:p/>
-        </w:tc>
-        <w:tc>
-          <w:tcPr>
-            <w:tcW w:w="2895" w:type="dxa"/>
-          </w:tcPr>
-          <w:p/>
-        </w:tc>
-        <w:tc>
-          <w:tcPr>
-            <w:tcW w:w="1216" w:type="dxa"/>
-          </w:tcPr>
-          <w:p/>
-        </w:tc>
-        <w:tc>
-          <w:tcPr>
-            <w:tcW w:w="930" w:type="dxa"/>
-          </w:tcPr>
-          <w:p/>
-        </w:tc>
-        <w:tc>
-          <w:tcPr>
-            <w:tcW w:w="912" w:type="dxa"/>
-          </w:tcPr>
-          <w:p/>
+          <w:p>
+            <w:r>
+              <w:lastRenderedPageBreak/>
+              <w:t>5</w:t>
+            </w:r>
+          </w:p>
+        </w:tc>
+        <w:tc>
+          <w:tcPr>
+            <w:tcW w:w="928" w:type="dxa"/>
+          </w:tcPr>
+          <w:p>
+            <w:r>
+              <w:t>6</w:t>
+            </w:r>
+          </w:p>
+        </w:tc>
+        <w:tc>
+          <w:tcPr>
+            <w:tcW w:w="1106" w:type="dxa"/>
+          </w:tcPr>
+          <w:p>
+            <w:r>
+              <w:t>MEDIUM</w:t>
+            </w:r>
+          </w:p>
         </w:tc>
       </w:tr>
     </w:tbl>
-    <w:p/>
+    <w:p>
+      <w:bookmarkStart w:id="0" w:name="_GoBack"/>
+      <w:bookmarkEnd w:id="0"/>
+    </w:p>
     <w:sectPr>
       <w:pgSz w:w="11900" w:h="16840"/>
       <w:pgMar w:top="1440" w:right="1440" w:bottom="1440" w:left="1440" w:header="720" w:footer="720" w:gutter="0"/>

</xml_diff>